<commit_message>
finish the bug that batch number and batch within number is error
</commit_message>
<xml_diff>
--- a/project/DOC/数据交互表v12.docx
+++ b/project/DOC/数据交互表v12.docx
@@ -1,6 +1,6 @@
 
 <file path=word/document.xml><?xml version="1.0" encoding="utf-8"?>
-<w:document xmlns:wpc="http://schemas.microsoft.com/office/word/2010/wordprocessingCanvas" xmlns:cx="http://schemas.microsoft.com/office/drawing/2014/chartex" xmlns:cx1="http://schemas.microsoft.com/office/drawing/2015/9/8/chartex" xmlns:cx2="http://schemas.microsoft.com/office/drawing/2015/10/21/chartex" xmlns:cx3="http://schemas.microsoft.com/office/drawing/2016/5/9/chartex" xmlns:cx4="http://schemas.microsoft.com/office/drawing/2016/5/10/chartex" xmlns:cx5="http://schemas.microsoft.com/office/drawing/2016/5/11/chartex" xmlns:mc="http://schemas.openxmlformats.org/markup-compatibility/2006" xmlns:o="urn:schemas-microsoft-com:office:office" xmlns:r="http://schemas.openxmlformats.org/officeDocument/2006/relationships" xmlns:m="http://schemas.openxmlformats.org/officeDocument/2006/math" xmlns:v="urn:schemas-microsoft-com:vml" xmlns:wp14="http://schemas.microsoft.com/office/word/2010/wordprocessingDrawing" xmlns:wp="http://schemas.openxmlformats.org/drawingml/2006/wordprocessingDrawing" xmlns:w10="urn:schemas-microsoft-com:office:word" xmlns:w="http://schemas.openxmlformats.org/wordprocessingml/2006/main" xmlns:w14="http://schemas.microsoft.com/office/word/2010/wordml" xmlns:w15="http://schemas.microsoft.com/office/word/2012/wordml" xmlns:w16se="http://schemas.microsoft.com/office/word/2015/wordml/symex" xmlns:wpg="http://schemas.microsoft.com/office/word/2010/wordprocessingGroup" xmlns:wpi="http://schemas.microsoft.com/office/word/2010/wordprocessingInk" xmlns:wne="http://schemas.microsoft.com/office/word/2006/wordml" xmlns:wps="http://schemas.microsoft.com/office/word/2010/wordprocessingShape" mc:Ignorable="w14 w15 w16se wp14">
+<w:document xmlns:wpc="http://schemas.microsoft.com/office/word/2010/wordprocessingCanvas" xmlns:cx="http://schemas.microsoft.com/office/drawing/2014/chartex" xmlns:cx1="http://schemas.microsoft.com/office/drawing/2015/9/8/chartex" xmlns:cx2="http://schemas.microsoft.com/office/drawing/2015/10/21/chartex" xmlns:cx3="http://schemas.microsoft.com/office/drawing/2016/5/9/chartex" xmlns:cx4="http://schemas.microsoft.com/office/drawing/2016/5/10/chartex" xmlns:cx5="http://schemas.microsoft.com/office/drawing/2016/5/11/chartex" xmlns:cx6="http://schemas.microsoft.com/office/drawing/2016/5/12/chartex" xmlns:cx7="http://schemas.microsoft.com/office/drawing/2016/5/13/chartex" xmlns:cx8="http://schemas.microsoft.com/office/drawing/2016/5/14/chartex" xmlns:mc="http://schemas.openxmlformats.org/markup-compatibility/2006" xmlns:aink="http://schemas.microsoft.com/office/drawing/2016/ink" xmlns:am3d="http://schemas.microsoft.com/office/drawing/2017/model3d" xmlns:o="urn:schemas-microsoft-com:office:office" xmlns:r="http://schemas.openxmlformats.org/officeDocument/2006/relationships" xmlns:m="http://schemas.openxmlformats.org/officeDocument/2006/math" xmlns:v="urn:schemas-microsoft-com:vml" xmlns:wp14="http://schemas.microsoft.com/office/word/2010/wordprocessingDrawing" xmlns:wp="http://schemas.openxmlformats.org/drawingml/2006/wordprocessingDrawing" xmlns:w10="urn:schemas-microsoft-com:office:word" xmlns:w="http://schemas.openxmlformats.org/wordprocessingml/2006/main" xmlns:w14="http://schemas.microsoft.com/office/word/2010/wordml" xmlns:w15="http://schemas.microsoft.com/office/word/2012/wordml" xmlns:w16cid="http://schemas.microsoft.com/office/word/2016/wordml/cid" xmlns:w16se="http://schemas.microsoft.com/office/word/2015/wordml/symex" xmlns:wpg="http://schemas.microsoft.com/office/word/2010/wordprocessingGroup" xmlns:wpi="http://schemas.microsoft.com/office/word/2010/wordprocessingInk" xmlns:wne="http://schemas.microsoft.com/office/word/2006/wordml" xmlns:wps="http://schemas.microsoft.com/office/word/2010/wordprocessingShape" mc:Ignorable="w14 w15 w16se w16cid wp14">
   <w:body>
     <w:tbl>
       <w:tblPr>
@@ -2055,33 +2055,607 @@
     <w:p>
       <w:pPr>
         <w:pStyle w:val="1"/>
-        <w:rPr>
-          <w:rStyle w:val="a8"/>
-          <w:sz w:val="24"/>
-        </w:rPr>
-      </w:pPr>
-      <w:r>
-        <w:rPr>
-          <w:rStyle w:val="a8"/>
+        <w:numPr>
+          <w:ilvl w:val="0"/>
+          <w:numId w:val="15"/>
+        </w:numPr>
+        <w:rPr>
+          <w:rStyle w:val="a8"/>
+          <w:sz w:val="24"/>
+        </w:rPr>
+      </w:pPr>
+      <w:r>
+        <w:rPr>
+          <w:rStyle w:val="a8"/>
+          <w:rFonts w:hint="eastAsia"/>
           <w:sz w:val="24"/>
         </w:rPr>
         <w:lastRenderedPageBreak/>
-        <w:t>表</w:t>
-      </w:r>
-      <w:r>
-        <w:rPr>
-          <w:rStyle w:val="a8"/>
+        <w:t>合同网任务分配数据</w:t>
+      </w:r>
+    </w:p>
+    <w:p>
+      <w:pPr>
+        <w:jc w:val="left"/>
+      </w:pPr>
+      <w:r>
+        <w:t>|</w:t>
+      </w:r>
+      <w:r>
+        <w:rPr>
+          <w:rFonts w:ascii="Segoe UI Emoji" w:eastAsia="Segoe UI Emoji" w:hAnsi="Segoe UI Emoji" w:cs="Segoe UI Emoji"/>
+        </w:rPr>
+        <w:t>←</w:t>
+      </w:r>
+      <w:r>
+        <w:rPr>
           <w:rFonts w:hint="eastAsia"/>
-          <w:sz w:val="24"/>
-        </w:rPr>
-        <w:t>1</w:t>
-      </w:r>
-      <w:r>
-        <w:rPr>
-          <w:rStyle w:val="a8"/>
-          <w:sz w:val="24"/>
-        </w:rPr>
-        <w:t xml:space="preserve"> 订单数据</w:t>
+          <w:sz w:val="28"/>
+        </w:rPr>
+        <w:t>—————————————</w:t>
+      </w:r>
+      <w:r>
+        <w:rPr>
+          <w:rFonts w:hint="eastAsia"/>
+        </w:rPr>
+        <w:t>32bit</w:t>
+      </w:r>
+      <w:r>
+        <w:rPr>
+          <w:rFonts w:hint="eastAsia"/>
+          <w:sz w:val="28"/>
+        </w:rPr>
+        <w:t>—————————————</w:t>
+      </w:r>
+      <w:r>
+        <w:rPr>
+          <w:rFonts w:ascii="Segoe UI Emoji" w:eastAsia="Segoe UI Emoji" w:hAnsi="Segoe UI Emoji" w:cs="Segoe UI Emoji"/>
+        </w:rPr>
+        <w:t>→</w:t>
+      </w:r>
+      <w:r>
+        <w:rPr>
+          <w:rFonts w:hint="eastAsia"/>
+        </w:rPr>
+        <w:t>|</w:t>
+      </w:r>
+    </w:p>
+    <w:tbl>
+      <w:tblPr>
+        <w:tblStyle w:val="a9"/>
+        <w:tblW w:w="0" w:type="auto"/>
+        <w:tblLook w:val="04A0" w:firstRow="1" w:lastRow="0" w:firstColumn="1" w:lastColumn="0" w:noHBand="0" w:noVBand="1"/>
+      </w:tblPr>
+      <w:tblGrid>
+        <w:gridCol w:w="4110"/>
+        <w:gridCol w:w="2122"/>
+        <w:gridCol w:w="1989"/>
+      </w:tblGrid>
+      <w:tr>
+        <w:tc>
+          <w:tcPr>
+            <w:tcW w:w="4110" w:type="dxa"/>
+          </w:tcPr>
+          <w:p>
+            <w:pPr>
+              <w:jc w:val="center"/>
+            </w:pPr>
+            <w:r>
+              <w:rPr>
+                <w:rFonts w:hint="eastAsia"/>
+              </w:rPr>
+              <w:t>起始符0xBF，0xFB</w:t>
+            </w:r>
+          </w:p>
+        </w:tc>
+        <w:tc>
+          <w:tcPr>
+            <w:tcW w:w="2122" w:type="dxa"/>
+          </w:tcPr>
+          <w:p>
+            <w:pPr>
+              <w:jc w:val="center"/>
+            </w:pPr>
+            <w:r>
+              <w:rPr>
+                <w:rFonts w:hint="eastAsia"/>
+              </w:rPr>
+              <w:t>类型</w:t>
+            </w:r>
+          </w:p>
+        </w:tc>
+        <w:tc>
+          <w:tcPr>
+            <w:tcW w:w="1989" w:type="dxa"/>
+          </w:tcPr>
+          <w:p/>
+        </w:tc>
+      </w:tr>
+      <w:tr>
+        <w:tc>
+          <w:tcPr>
+            <w:tcW w:w="8221" w:type="dxa"/>
+            <w:gridSpan w:val="3"/>
+          </w:tcPr>
+          <w:p>
+            <w:pPr>
+              <w:jc w:val="center"/>
+            </w:pPr>
+            <w:r>
+              <w:rPr>
+                <w:rFonts w:hint="eastAsia"/>
+              </w:rPr>
+              <w:t>服务器发给主控板的时间戳</w:t>
+            </w:r>
+          </w:p>
+        </w:tc>
+      </w:tr>
+      <w:tr>
+        <w:tc>
+          <w:tcPr>
+            <w:tcW w:w="4110" w:type="dxa"/>
+          </w:tcPr>
+          <w:p>
+            <w:pPr>
+              <w:jc w:val="center"/>
+            </w:pPr>
+            <w:r>
+              <w:rPr>
+                <w:rFonts w:hint="eastAsia"/>
+              </w:rPr>
+              <w:t>合同号</w:t>
+            </w:r>
+          </w:p>
+        </w:tc>
+        <w:tc>
+          <w:tcPr>
+            <w:tcW w:w="4111" w:type="dxa"/>
+            <w:gridSpan w:val="2"/>
+          </w:tcPr>
+          <w:p>
+            <w:pPr>
+              <w:jc w:val="center"/>
+            </w:pPr>
+            <w:r>
+              <w:rPr>
+                <w:rFonts w:hint="eastAsia"/>
+              </w:rPr>
+              <w:t>保留</w:t>
+            </w:r>
+          </w:p>
+        </w:tc>
+      </w:tr>
+      <w:tr>
+        <w:tc>
+          <w:tcPr>
+            <w:tcW w:w="8221" w:type="dxa"/>
+            <w:gridSpan w:val="3"/>
+          </w:tcPr>
+          <w:p>
+            <w:pPr>
+              <w:tabs>
+                <w:tab w:val="left" w:pos="5284"/>
+              </w:tabs>
+              <w:jc w:val="center"/>
+            </w:pPr>
+            <w:r>
+              <w:rPr>
+                <w:rFonts w:hint="eastAsia"/>
+              </w:rPr>
+              <w:t>主控板id</w:t>
+            </w:r>
+          </w:p>
+        </w:tc>
+      </w:tr>
+      <w:tr>
+        <w:tc>
+          <w:tcPr>
+            <w:tcW w:w="4110" w:type="dxa"/>
+          </w:tcPr>
+          <w:p>
+            <w:pPr>
+              <w:tabs>
+                <w:tab w:val="left" w:pos="3418"/>
+                <w:tab w:val="left" w:pos="3694"/>
+                <w:tab w:val="center" w:pos="4002"/>
+              </w:tabs>
+              <w:jc w:val="center"/>
+            </w:pPr>
+            <w:r>
+              <w:rPr>
+                <w:rFonts w:hint="eastAsia"/>
+              </w:rPr>
+              <w:t>打印速度</w:t>
+            </w:r>
+          </w:p>
+        </w:tc>
+        <w:tc>
+          <w:tcPr>
+            <w:tcW w:w="4111" w:type="dxa"/>
+            <w:gridSpan w:val="2"/>
+          </w:tcPr>
+          <w:p>
+            <w:pPr>
+              <w:tabs>
+                <w:tab w:val="left" w:pos="3694"/>
+                <w:tab w:val="center" w:pos="4002"/>
+              </w:tabs>
+              <w:jc w:val="center"/>
+            </w:pPr>
+            <w:r>
+              <w:rPr>
+                <w:rFonts w:hint="eastAsia"/>
+              </w:rPr>
+              <w:t>健康状态</w:t>
+            </w:r>
+          </w:p>
+        </w:tc>
+      </w:tr>
+      <w:tr>
+        <w:trPr>
+          <w:trHeight w:val="361"/>
+        </w:trPr>
+        <w:tc>
+          <w:tcPr>
+            <w:tcW w:w="8221" w:type="dxa"/>
+            <w:gridSpan w:val="3"/>
+          </w:tcPr>
+          <w:p>
+            <w:pPr>
+              <w:tabs>
+                <w:tab w:val="left" w:pos="3694"/>
+                <w:tab w:val="center" w:pos="4002"/>
+              </w:tabs>
+              <w:jc w:val="center"/>
+            </w:pPr>
+            <w:r>
+              <w:rPr>
+                <w:rFonts w:hint="eastAsia"/>
+              </w:rPr>
+              <w:t>保留（或填充）</w:t>
+            </w:r>
+          </w:p>
+        </w:tc>
+      </w:tr>
+      <w:tr>
+        <w:tc>
+          <w:tcPr>
+            <w:tcW w:w="4110" w:type="dxa"/>
+          </w:tcPr>
+          <w:p>
+            <w:pPr>
+              <w:tabs>
+                <w:tab w:val="left" w:pos="2742"/>
+              </w:tabs>
+              <w:jc w:val="center"/>
+            </w:pPr>
+            <w:r>
+              <w:rPr>
+                <w:rFonts w:hint="eastAsia"/>
+              </w:rPr>
+              <w:t>校验和</w:t>
+            </w:r>
+          </w:p>
+        </w:tc>
+        <w:tc>
+          <w:tcPr>
+            <w:tcW w:w="4111" w:type="dxa"/>
+            <w:gridSpan w:val="2"/>
+          </w:tcPr>
+          <w:p>
+            <w:pPr>
+              <w:jc w:val="center"/>
+            </w:pPr>
+            <w:r>
+              <w:rPr>
+                <w:rFonts w:hint="eastAsia"/>
+              </w:rPr>
+              <w:t>终止符0x</w:t>
+            </w:r>
+            <w:r>
+              <w:rPr>
+                <w:rFonts w:hint="eastAsia"/>
+              </w:rPr>
+              <w:t>FB</w:t>
+            </w:r>
+            <w:r>
+              <w:rPr>
+                <w:rFonts w:hint="eastAsia"/>
+              </w:rPr>
+              <w:t>，</w:t>
+            </w:r>
+            <w:r>
+              <w:rPr>
+                <w:rFonts w:hint="eastAsia"/>
+              </w:rPr>
+              <w:t>0xBF</w:t>
+            </w:r>
+          </w:p>
+        </w:tc>
+      </w:tr>
+    </w:tbl>
+    <w:p>
+      <w:pPr>
+        <w:spacing w:beforeLines="100" w:before="312"/>
+        <w:rPr>
+          <w:b/>
+        </w:rPr>
+      </w:pPr>
+      <w:r>
+        <w:rPr>
+          <w:rFonts w:hint="eastAsia"/>
+          <w:b/>
+        </w:rPr>
+        <w:t>数据说明：</w:t>
+      </w:r>
+    </w:p>
+    <w:p>
+      <w:pPr>
+        <w:pStyle w:val="aa"/>
+        <w:numPr>
+          <w:ilvl w:val="0"/>
+          <w:numId w:val="16"/>
+        </w:numPr>
+        <w:ind w:firstLineChars="0"/>
+      </w:pPr>
+      <w:r>
+        <w:t>起始符：0xBF，0xFB；2个字节</w:t>
+      </w:r>
+    </w:p>
+    <w:p>
+      <w:pPr>
+        <w:pStyle w:val="aa"/>
+        <w:numPr>
+          <w:ilvl w:val="0"/>
+          <w:numId w:val="16"/>
+        </w:numPr>
+        <w:ind w:firstLineChars="0"/>
+        <w:rPr>
+          <w:rFonts w:hint="eastAsia"/>
+        </w:rPr>
+      </w:pPr>
+      <w:r>
+        <w:t>类型：1个字节</w:t>
+      </w:r>
+    </w:p>
+    <w:p>
+      <w:pPr>
+        <w:pStyle w:val="aa"/>
+        <w:numPr>
+          <w:ilvl w:val="0"/>
+          <w:numId w:val="17"/>
+        </w:numPr>
+        <w:ind w:firstLineChars="0"/>
+      </w:pPr>
+      <w:r>
+        <w:t>0x00：任务发布</w:t>
+      </w:r>
+    </w:p>
+    <w:p>
+      <w:pPr>
+        <w:pStyle w:val="aa"/>
+        <w:numPr>
+          <w:ilvl w:val="0"/>
+          <w:numId w:val="17"/>
+        </w:numPr>
+        <w:ind w:firstLineChars="0"/>
+      </w:pPr>
+      <w:r>
+        <w:t>0x01：标书</w:t>
+      </w:r>
+    </w:p>
+    <w:p>
+      <w:pPr>
+        <w:pStyle w:val="aa"/>
+        <w:numPr>
+          <w:ilvl w:val="0"/>
+          <w:numId w:val="17"/>
+        </w:numPr>
+        <w:ind w:firstLineChars="0"/>
+      </w:pPr>
+      <w:r>
+        <w:t>0x02：签约</w:t>
+      </w:r>
+    </w:p>
+    <w:p>
+      <w:pPr>
+        <w:pStyle w:val="aa"/>
+        <w:numPr>
+          <w:ilvl w:val="0"/>
+          <w:numId w:val="17"/>
+        </w:numPr>
+        <w:ind w:firstLineChars="0"/>
+      </w:pPr>
+      <w:r>
+        <w:t>0x03：签约确认</w:t>
+      </w:r>
+    </w:p>
+    <w:p>
+      <w:pPr>
+        <w:pStyle w:val="aa"/>
+        <w:numPr>
+          <w:ilvl w:val="0"/>
+          <w:numId w:val="17"/>
+        </w:numPr>
+        <w:ind w:firstLineChars="0"/>
+      </w:pPr>
+      <w:r>
+        <w:t>0x04：解约</w:t>
+      </w:r>
+    </w:p>
+    <w:p>
+      <w:pPr>
+        <w:pStyle w:val="aa"/>
+        <w:numPr>
+          <w:ilvl w:val="0"/>
+          <w:numId w:val="17"/>
+        </w:numPr>
+        <w:ind w:firstLineChars="0"/>
+      </w:pPr>
+      <w:r>
+        <w:t>0x05：解约确认</w:t>
+      </w:r>
+    </w:p>
+    <w:p>
+      <w:pPr>
+        <w:pStyle w:val="aa"/>
+        <w:numPr>
+          <w:ilvl w:val="0"/>
+          <w:numId w:val="16"/>
+        </w:numPr>
+        <w:ind w:firstLineChars="0"/>
+      </w:pPr>
+      <w:r>
+        <w:t>服务器发给主控板的时间戳：4字节(先用Unix时间起点，后期可考虑改为项目发行启动时间点)</w:t>
+      </w:r>
+    </w:p>
+    <w:p>
+      <w:pPr>
+        <w:pStyle w:val="aa"/>
+        <w:numPr>
+          <w:ilvl w:val="0"/>
+          <w:numId w:val="16"/>
+        </w:numPr>
+        <w:ind w:firstLineChars="0"/>
+      </w:pPr>
+      <w:r>
+        <w:t>合同编号：2字节，签订合同的合同号码</w:t>
+      </w:r>
+    </w:p>
+    <w:p>
+      <w:pPr>
+        <w:pStyle w:val="aa"/>
+        <w:numPr>
+          <w:ilvl w:val="0"/>
+          <w:numId w:val="16"/>
+        </w:numPr>
+        <w:ind w:firstLineChars="0"/>
+      </w:pPr>
+      <w:r>
+        <w:t>保留：2字节</w:t>
+      </w:r>
+    </w:p>
+    <w:p>
+      <w:pPr>
+        <w:pStyle w:val="aa"/>
+        <w:numPr>
+          <w:ilvl w:val="0"/>
+          <w:numId w:val="16"/>
+        </w:numPr>
+        <w:ind w:firstLineChars="0"/>
+      </w:pPr>
+      <w:r>
+        <w:t>主控板id:4字节</w:t>
+      </w:r>
+    </w:p>
+    <w:p>
+      <w:pPr>
+        <w:pStyle w:val="aa"/>
+        <w:numPr>
+          <w:ilvl w:val="0"/>
+          <w:numId w:val="16"/>
+        </w:numPr>
+        <w:ind w:firstLineChars="0"/>
+      </w:pPr>
+      <w:r>
+        <w:t>7.</w:t>
+      </w:r>
+      <w:r>
+        <w:tab/>
+        <w:t>打印速度：2字节，合同者可以打印订单的速度</w:t>
+      </w:r>
+    </w:p>
+    <w:p>
+      <w:pPr>
+        <w:pStyle w:val="aa"/>
+        <w:numPr>
+          <w:ilvl w:val="0"/>
+          <w:numId w:val="16"/>
+        </w:numPr>
+        <w:ind w:firstLineChars="0"/>
+      </w:pPr>
+      <w:r>
+        <w:t>8.</w:t>
+      </w:r>
+      <w:r>
+        <w:tab/>
+        <w:t>健康状态：2字节，主控板的健康状态</w:t>
+      </w:r>
+    </w:p>
+    <w:p>
+      <w:pPr>
+        <w:pStyle w:val="aa"/>
+        <w:numPr>
+          <w:ilvl w:val="0"/>
+          <w:numId w:val="16"/>
+        </w:numPr>
+        <w:ind w:firstLineChars="0"/>
+      </w:pPr>
+      <w:r>
+        <w:t>9.</w:t>
+      </w:r>
+      <w:r>
+        <w:tab/>
+        <w:t>填充（或保留）：字节对齐填充0</w:t>
+      </w:r>
+    </w:p>
+    <w:p>
+      <w:pPr>
+        <w:pStyle w:val="aa"/>
+        <w:numPr>
+          <w:ilvl w:val="0"/>
+          <w:numId w:val="16"/>
+        </w:numPr>
+        <w:ind w:firstLineChars="0"/>
+      </w:pPr>
+      <w:r>
+        <w:t>10.</w:t>
+      </w:r>
+      <w:r>
+        <w:tab/>
+        <w:t>校验和：2字节（CRC校验）</w:t>
+      </w:r>
+    </w:p>
+    <w:p>
+      <w:pPr>
+        <w:pStyle w:val="aa"/>
+        <w:numPr>
+          <w:ilvl w:val="0"/>
+          <w:numId w:val="16"/>
+        </w:numPr>
+        <w:ind w:firstLineChars="0"/>
+        <w:rPr>
+          <w:rFonts w:hint="eastAsia"/>
+        </w:rPr>
+      </w:pPr>
+      <w:r>
+        <w:t>11.</w:t>
+      </w:r>
+      <w:r>
+        <w:tab/>
+        <w:t>终止符：0xFB，0xBF</w:t>
+      </w:r>
+    </w:p>
+    <w:p>
+      <w:pPr>
+        <w:pStyle w:val="1"/>
+        <w:numPr>
+          <w:ilvl w:val="0"/>
+          <w:numId w:val="15"/>
+        </w:numPr>
+        <w:rPr>
+          <w:rStyle w:val="a8"/>
+          <w:sz w:val="24"/>
+        </w:rPr>
+      </w:pPr>
+      <w:bookmarkStart w:id="0" w:name="_GoBack"/>
+      <w:bookmarkEnd w:id="0"/>
+      <w:r>
+        <w:rPr>
+          <w:rStyle w:val="a8"/>
+          <w:sz w:val="24"/>
+        </w:rPr>
+        <w:t>订单数据</w:t>
       </w:r>
     </w:p>
     <w:p>
@@ -2421,6 +2995,7 @@
           <w:rFonts w:hint="eastAsia"/>
           <w:sz w:val="24"/>
         </w:rPr>
+        <w:lastRenderedPageBreak/>
         <w:t>数据说明</w:t>
       </w:r>
     </w:p>
@@ -4999,7 +5574,7 @@
           <w:sz w:val="24"/>
         </w:rPr>
       </w:pPr>
-      <w:bookmarkStart w:id="0" w:name="_Hlk458414384"/>
+      <w:bookmarkStart w:id="1" w:name="_Hlk458414384"/>
       <w:r>
         <w:rPr>
           <w:rStyle w:val="a8"/>
@@ -5424,7 +5999,7 @@
         <w:t>数据解析错误</w:t>
       </w:r>
     </w:p>
-    <w:bookmarkEnd w:id="0"/>
+    <w:bookmarkEnd w:id="1"/>
     <w:p>
       <w:pPr>
         <w:pStyle w:val="12"/>
@@ -11087,8 +11662,6 @@
         </w:rPr>
         <w:t>：4字节</w:t>
       </w:r>
-      <w:bookmarkStart w:id="1" w:name="_GoBack"/>
-      <w:bookmarkEnd w:id="1"/>
     </w:p>
     <w:p>
       <w:pPr>
@@ -13618,7 +14191,7 @@
 </file>
 
 <file path=word/endnotes.xml><?xml version="1.0" encoding="utf-8"?>
-<w:endnotes xmlns:wpc="http://schemas.microsoft.com/office/word/2010/wordprocessingCanvas" xmlns:cx="http://schemas.microsoft.com/office/drawing/2014/chartex" xmlns:cx1="http://schemas.microsoft.com/office/drawing/2015/9/8/chartex" xmlns:cx2="http://schemas.microsoft.com/office/drawing/2015/10/21/chartex" xmlns:cx3="http://schemas.microsoft.com/office/drawing/2016/5/9/chartex" xmlns:cx4="http://schemas.microsoft.com/office/drawing/2016/5/10/chartex" xmlns:cx5="http://schemas.microsoft.com/office/drawing/2016/5/11/chartex" xmlns:mc="http://schemas.openxmlformats.org/markup-compatibility/2006" xmlns:o="urn:schemas-microsoft-com:office:office" xmlns:r="http://schemas.openxmlformats.org/officeDocument/2006/relationships" xmlns:m="http://schemas.openxmlformats.org/officeDocument/2006/math" xmlns:v="urn:schemas-microsoft-com:vml" xmlns:wp14="http://schemas.microsoft.com/office/word/2010/wordprocessingDrawing" xmlns:wp="http://schemas.openxmlformats.org/drawingml/2006/wordprocessingDrawing" xmlns:w10="urn:schemas-microsoft-com:office:word" xmlns:w="http://schemas.openxmlformats.org/wordprocessingml/2006/main" xmlns:w14="http://schemas.microsoft.com/office/word/2010/wordml" xmlns:w15="http://schemas.microsoft.com/office/word/2012/wordml" xmlns:w16se="http://schemas.microsoft.com/office/word/2015/wordml/symex" xmlns:wpg="http://schemas.microsoft.com/office/word/2010/wordprocessingGroup" xmlns:wpi="http://schemas.microsoft.com/office/word/2010/wordprocessingInk" xmlns:wne="http://schemas.microsoft.com/office/word/2006/wordml" xmlns:wps="http://schemas.microsoft.com/office/word/2010/wordprocessingShape" mc:Ignorable="w14 w15 w16se wp14">
+<w:endnotes xmlns:wpc="http://schemas.microsoft.com/office/word/2010/wordprocessingCanvas" xmlns:cx="http://schemas.microsoft.com/office/drawing/2014/chartex" xmlns:cx1="http://schemas.microsoft.com/office/drawing/2015/9/8/chartex" xmlns:cx2="http://schemas.microsoft.com/office/drawing/2015/10/21/chartex" xmlns:cx3="http://schemas.microsoft.com/office/drawing/2016/5/9/chartex" xmlns:cx4="http://schemas.microsoft.com/office/drawing/2016/5/10/chartex" xmlns:cx5="http://schemas.microsoft.com/office/drawing/2016/5/11/chartex" xmlns:cx6="http://schemas.microsoft.com/office/drawing/2016/5/12/chartex" xmlns:cx7="http://schemas.microsoft.com/office/drawing/2016/5/13/chartex" xmlns:cx8="http://schemas.microsoft.com/office/drawing/2016/5/14/chartex" xmlns:mc="http://schemas.openxmlformats.org/markup-compatibility/2006" xmlns:aink="http://schemas.microsoft.com/office/drawing/2016/ink" xmlns:am3d="http://schemas.microsoft.com/office/drawing/2017/model3d" xmlns:o="urn:schemas-microsoft-com:office:office" xmlns:r="http://schemas.openxmlformats.org/officeDocument/2006/relationships" xmlns:m="http://schemas.openxmlformats.org/officeDocument/2006/math" xmlns:v="urn:schemas-microsoft-com:vml" xmlns:wp14="http://schemas.microsoft.com/office/word/2010/wordprocessingDrawing" xmlns:wp="http://schemas.openxmlformats.org/drawingml/2006/wordprocessingDrawing" xmlns:w10="urn:schemas-microsoft-com:office:word" xmlns:w="http://schemas.openxmlformats.org/wordprocessingml/2006/main" xmlns:w14="http://schemas.microsoft.com/office/word/2010/wordml" xmlns:w15="http://schemas.microsoft.com/office/word/2012/wordml" xmlns:w16cid="http://schemas.microsoft.com/office/word/2016/wordml/cid" xmlns:w16se="http://schemas.microsoft.com/office/word/2015/wordml/symex" xmlns:wpg="http://schemas.microsoft.com/office/word/2010/wordprocessingGroup" xmlns:wpi="http://schemas.microsoft.com/office/word/2010/wordprocessingInk" xmlns:wne="http://schemas.microsoft.com/office/word/2006/wordml" xmlns:wps="http://schemas.microsoft.com/office/word/2010/wordprocessingShape" mc:Ignorable="w14 w15 w16se w16cid wp14">
   <w:endnote w:type="separator" w:id="-1">
     <w:p>
       <w:r>
@@ -13637,7 +14210,7 @@
 </file>
 
 <file path=word/footnotes.xml><?xml version="1.0" encoding="utf-8"?>
-<w:footnotes xmlns:wpc="http://schemas.microsoft.com/office/word/2010/wordprocessingCanvas" xmlns:cx="http://schemas.microsoft.com/office/drawing/2014/chartex" xmlns:cx1="http://schemas.microsoft.com/office/drawing/2015/9/8/chartex" xmlns:cx2="http://schemas.microsoft.com/office/drawing/2015/10/21/chartex" xmlns:cx3="http://schemas.microsoft.com/office/drawing/2016/5/9/chartex" xmlns:cx4="http://schemas.microsoft.com/office/drawing/2016/5/10/chartex" xmlns:cx5="http://schemas.microsoft.com/office/drawing/2016/5/11/chartex" xmlns:mc="http://schemas.openxmlformats.org/markup-compatibility/2006" xmlns:o="urn:schemas-microsoft-com:office:office" xmlns:r="http://schemas.openxmlformats.org/officeDocument/2006/relationships" xmlns:m="http://schemas.openxmlformats.org/officeDocument/2006/math" xmlns:v="urn:schemas-microsoft-com:vml" xmlns:wp14="http://schemas.microsoft.com/office/word/2010/wordprocessingDrawing" xmlns:wp="http://schemas.openxmlformats.org/drawingml/2006/wordprocessingDrawing" xmlns:w10="urn:schemas-microsoft-com:office:word" xmlns:w="http://schemas.openxmlformats.org/wordprocessingml/2006/main" xmlns:w14="http://schemas.microsoft.com/office/word/2010/wordml" xmlns:w15="http://schemas.microsoft.com/office/word/2012/wordml" xmlns:w16se="http://schemas.microsoft.com/office/word/2015/wordml/symex" xmlns:wpg="http://schemas.microsoft.com/office/word/2010/wordprocessingGroup" xmlns:wpi="http://schemas.microsoft.com/office/word/2010/wordprocessingInk" xmlns:wne="http://schemas.microsoft.com/office/word/2006/wordml" xmlns:wps="http://schemas.microsoft.com/office/word/2010/wordprocessingShape" mc:Ignorable="w14 w15 w16se wp14">
+<w:footnotes xmlns:wpc="http://schemas.microsoft.com/office/word/2010/wordprocessingCanvas" xmlns:cx="http://schemas.microsoft.com/office/drawing/2014/chartex" xmlns:cx1="http://schemas.microsoft.com/office/drawing/2015/9/8/chartex" xmlns:cx2="http://schemas.microsoft.com/office/drawing/2015/10/21/chartex" xmlns:cx3="http://schemas.microsoft.com/office/drawing/2016/5/9/chartex" xmlns:cx4="http://schemas.microsoft.com/office/drawing/2016/5/10/chartex" xmlns:cx5="http://schemas.microsoft.com/office/drawing/2016/5/11/chartex" xmlns:cx6="http://schemas.microsoft.com/office/drawing/2016/5/12/chartex" xmlns:cx7="http://schemas.microsoft.com/office/drawing/2016/5/13/chartex" xmlns:cx8="http://schemas.microsoft.com/office/drawing/2016/5/14/chartex" xmlns:mc="http://schemas.openxmlformats.org/markup-compatibility/2006" xmlns:aink="http://schemas.microsoft.com/office/drawing/2016/ink" xmlns:am3d="http://schemas.microsoft.com/office/drawing/2017/model3d" xmlns:o="urn:schemas-microsoft-com:office:office" xmlns:r="http://schemas.openxmlformats.org/officeDocument/2006/relationships" xmlns:m="http://schemas.openxmlformats.org/officeDocument/2006/math" xmlns:v="urn:schemas-microsoft-com:vml" xmlns:wp14="http://schemas.microsoft.com/office/word/2010/wordprocessingDrawing" xmlns:wp="http://schemas.openxmlformats.org/drawingml/2006/wordprocessingDrawing" xmlns:w10="urn:schemas-microsoft-com:office:word" xmlns:w="http://schemas.openxmlformats.org/wordprocessingml/2006/main" xmlns:w14="http://schemas.microsoft.com/office/word/2010/wordml" xmlns:w15="http://schemas.microsoft.com/office/word/2012/wordml" xmlns:w16cid="http://schemas.microsoft.com/office/word/2016/wordml/cid" xmlns:w16se="http://schemas.microsoft.com/office/word/2015/wordml/symex" xmlns:wpg="http://schemas.microsoft.com/office/word/2010/wordprocessingGroup" xmlns:wpi="http://schemas.microsoft.com/office/word/2010/wordprocessingInk" xmlns:wne="http://schemas.microsoft.com/office/word/2006/wordml" xmlns:wps="http://schemas.microsoft.com/office/word/2010/wordprocessingShape" mc:Ignorable="w14 w15 w16se w16cid wp14">
   <w:footnote w:type="separator" w:id="-1">
     <w:p>
       <w:r>
@@ -13656,7 +14229,7 @@
 </file>
 
 <file path=word/numbering.xml><?xml version="1.0" encoding="utf-8"?>
-<w:numbering xmlns:wpc="http://schemas.microsoft.com/office/word/2010/wordprocessingCanvas" xmlns:cx="http://schemas.microsoft.com/office/drawing/2014/chartex" xmlns:cx1="http://schemas.microsoft.com/office/drawing/2015/9/8/chartex" xmlns:cx2="http://schemas.microsoft.com/office/drawing/2015/10/21/chartex" xmlns:cx3="http://schemas.microsoft.com/office/drawing/2016/5/9/chartex" xmlns:cx4="http://schemas.microsoft.com/office/drawing/2016/5/10/chartex" xmlns:cx5="http://schemas.microsoft.com/office/drawing/2016/5/11/chartex" xmlns:mc="http://schemas.openxmlformats.org/markup-compatibility/2006" xmlns:o="urn:schemas-microsoft-com:office:office" xmlns:r="http://schemas.openxmlformats.org/officeDocument/2006/relationships" xmlns:m="http://schemas.openxmlformats.org/officeDocument/2006/math" xmlns:v="urn:schemas-microsoft-com:vml" xmlns:wp14="http://schemas.microsoft.com/office/word/2010/wordprocessingDrawing" xmlns:wp="http://schemas.openxmlformats.org/drawingml/2006/wordprocessingDrawing" xmlns:w10="urn:schemas-microsoft-com:office:word" xmlns:w="http://schemas.openxmlformats.org/wordprocessingml/2006/main" xmlns:w14="http://schemas.microsoft.com/office/word/2010/wordml" xmlns:w15="http://schemas.microsoft.com/office/word/2012/wordml" xmlns:w16se="http://schemas.microsoft.com/office/word/2015/wordml/symex" xmlns:wpg="http://schemas.microsoft.com/office/word/2010/wordprocessingGroup" xmlns:wpi="http://schemas.microsoft.com/office/word/2010/wordprocessingInk" xmlns:wne="http://schemas.microsoft.com/office/word/2006/wordml" xmlns:wps="http://schemas.microsoft.com/office/word/2010/wordprocessingShape" mc:Ignorable="w14 w15 w16se wp14">
+<w:numbering xmlns:wpc="http://schemas.microsoft.com/office/word/2010/wordprocessingCanvas" xmlns:cx="http://schemas.microsoft.com/office/drawing/2014/chartex" xmlns:cx1="http://schemas.microsoft.com/office/drawing/2015/9/8/chartex" xmlns:cx2="http://schemas.microsoft.com/office/drawing/2015/10/21/chartex" xmlns:cx3="http://schemas.microsoft.com/office/drawing/2016/5/9/chartex" xmlns:cx4="http://schemas.microsoft.com/office/drawing/2016/5/10/chartex" xmlns:cx5="http://schemas.microsoft.com/office/drawing/2016/5/11/chartex" xmlns:cx6="http://schemas.microsoft.com/office/drawing/2016/5/12/chartex" xmlns:cx7="http://schemas.microsoft.com/office/drawing/2016/5/13/chartex" xmlns:cx8="http://schemas.microsoft.com/office/drawing/2016/5/14/chartex" xmlns:mc="http://schemas.openxmlformats.org/markup-compatibility/2006" xmlns:aink="http://schemas.microsoft.com/office/drawing/2016/ink" xmlns:am3d="http://schemas.microsoft.com/office/drawing/2017/model3d" xmlns:o="urn:schemas-microsoft-com:office:office" xmlns:r="http://schemas.openxmlformats.org/officeDocument/2006/relationships" xmlns:m="http://schemas.openxmlformats.org/officeDocument/2006/math" xmlns:v="urn:schemas-microsoft-com:vml" xmlns:wp14="http://schemas.microsoft.com/office/word/2010/wordprocessingDrawing" xmlns:wp="http://schemas.openxmlformats.org/drawingml/2006/wordprocessingDrawing" xmlns:w10="urn:schemas-microsoft-com:office:word" xmlns:w="http://schemas.openxmlformats.org/wordprocessingml/2006/main" xmlns:w14="http://schemas.microsoft.com/office/word/2010/wordml" xmlns:w15="http://schemas.microsoft.com/office/word/2012/wordml" xmlns:w16cid="http://schemas.microsoft.com/office/word/2016/wordml/cid" xmlns:w16se="http://schemas.microsoft.com/office/word/2015/wordml/symex" xmlns:wpg="http://schemas.microsoft.com/office/word/2010/wordprocessingGroup" xmlns:wpi="http://schemas.microsoft.com/office/word/2010/wordprocessingInk" xmlns:wne="http://schemas.microsoft.com/office/word/2006/wordml" xmlns:wps="http://schemas.microsoft.com/office/word/2010/wordprocessingShape" mc:Ignorable="w14 w15 w16se w16cid wp14">
   <w:abstractNum w:abstractNumId="0" w15:restartNumberingAfterBreak="0">
     <w:nsid w:val="00213180"/>
     <w:multiLevelType w:val="multilevel"/>
@@ -14105,6 +14678,95 @@
     </w:lvl>
   </w:abstractNum>
   <w:abstractNum w:abstractNumId="5" w15:restartNumberingAfterBreak="0">
+    <w:nsid w:val="23A4724F"/>
+    <w:multiLevelType w:val="hybridMultilevel"/>
+    <w:tmpl w:val="0AD4EC52"/>
+    <w:lvl w:ilvl="0" w:tplc="A76A0E42">
+      <w:start w:val="1"/>
+      <w:numFmt w:val="decimal"/>
+      <w:lvlText w:val="(%1)"/>
+      <w:lvlJc w:val="left"/>
+      <w:pPr>
+        <w:ind w:left="420" w:hanging="420"/>
+      </w:pPr>
+      <w:rPr>
+        <w:rFonts w:hint="eastAsia"/>
+      </w:rPr>
+    </w:lvl>
+    <w:lvl w:ilvl="1" w:tplc="04090019" w:tentative="1">
+      <w:start w:val="1"/>
+      <w:numFmt w:val="lowerLetter"/>
+      <w:lvlText w:val="%2)"/>
+      <w:lvlJc w:val="left"/>
+      <w:pPr>
+        <w:ind w:left="840" w:hanging="420"/>
+      </w:pPr>
+    </w:lvl>
+    <w:lvl w:ilvl="2" w:tplc="0409001B" w:tentative="1">
+      <w:start w:val="1"/>
+      <w:numFmt w:val="lowerRoman"/>
+      <w:lvlText w:val="%3."/>
+      <w:lvlJc w:val="right"/>
+      <w:pPr>
+        <w:ind w:left="1260" w:hanging="420"/>
+      </w:pPr>
+    </w:lvl>
+    <w:lvl w:ilvl="3" w:tplc="0409000F" w:tentative="1">
+      <w:start w:val="1"/>
+      <w:numFmt w:val="decimal"/>
+      <w:lvlText w:val="%4."/>
+      <w:lvlJc w:val="left"/>
+      <w:pPr>
+        <w:ind w:left="1680" w:hanging="420"/>
+      </w:pPr>
+    </w:lvl>
+    <w:lvl w:ilvl="4" w:tplc="04090019" w:tentative="1">
+      <w:start w:val="1"/>
+      <w:numFmt w:val="lowerLetter"/>
+      <w:lvlText w:val="%5)"/>
+      <w:lvlJc w:val="left"/>
+      <w:pPr>
+        <w:ind w:left="2100" w:hanging="420"/>
+      </w:pPr>
+    </w:lvl>
+    <w:lvl w:ilvl="5" w:tplc="0409001B" w:tentative="1">
+      <w:start w:val="1"/>
+      <w:numFmt w:val="lowerRoman"/>
+      <w:lvlText w:val="%6."/>
+      <w:lvlJc w:val="right"/>
+      <w:pPr>
+        <w:ind w:left="2520" w:hanging="420"/>
+      </w:pPr>
+    </w:lvl>
+    <w:lvl w:ilvl="6" w:tplc="0409000F" w:tentative="1">
+      <w:start w:val="1"/>
+      <w:numFmt w:val="decimal"/>
+      <w:lvlText w:val="%7."/>
+      <w:lvlJc w:val="left"/>
+      <w:pPr>
+        <w:ind w:left="2940" w:hanging="420"/>
+      </w:pPr>
+    </w:lvl>
+    <w:lvl w:ilvl="7" w:tplc="04090019" w:tentative="1">
+      <w:start w:val="1"/>
+      <w:numFmt w:val="lowerLetter"/>
+      <w:lvlText w:val="%8)"/>
+      <w:lvlJc w:val="left"/>
+      <w:pPr>
+        <w:ind w:left="3360" w:hanging="420"/>
+      </w:pPr>
+    </w:lvl>
+    <w:lvl w:ilvl="8" w:tplc="0409001B" w:tentative="1">
+      <w:start w:val="1"/>
+      <w:numFmt w:val="lowerRoman"/>
+      <w:lvlText w:val="%9."/>
+      <w:lvlJc w:val="right"/>
+      <w:pPr>
+        <w:ind w:left="3780" w:hanging="420"/>
+      </w:pPr>
+    </w:lvl>
+  </w:abstractNum>
+  <w:abstractNum w:abstractNumId="6" w15:restartNumberingAfterBreak="0">
     <w:nsid w:val="2797068D"/>
     <w:multiLevelType w:val="multilevel"/>
     <w:tmpl w:val="2797068D"/>
@@ -14193,7 +14855,7 @@
       </w:pPr>
     </w:lvl>
   </w:abstractNum>
-  <w:abstractNum w:abstractNumId="6" w15:restartNumberingAfterBreak="0">
+  <w:abstractNum w:abstractNumId="7" w15:restartNumberingAfterBreak="0">
     <w:nsid w:val="2F8D6DC2"/>
     <w:multiLevelType w:val="multilevel"/>
     <w:tmpl w:val="2F8D6DC2"/>
@@ -14282,7 +14944,7 @@
       </w:pPr>
     </w:lvl>
   </w:abstractNum>
-  <w:abstractNum w:abstractNumId="7" w15:restartNumberingAfterBreak="0">
+  <w:abstractNum w:abstractNumId="8" w15:restartNumberingAfterBreak="0">
     <w:nsid w:val="317C0F49"/>
     <w:multiLevelType w:val="multilevel"/>
     <w:tmpl w:val="622B5C08"/>
@@ -14371,7 +15033,7 @@
       </w:pPr>
     </w:lvl>
   </w:abstractNum>
-  <w:abstractNum w:abstractNumId="8" w15:restartNumberingAfterBreak="0">
+  <w:abstractNum w:abstractNumId="9" w15:restartNumberingAfterBreak="0">
     <w:nsid w:val="3FAB32EC"/>
     <w:multiLevelType w:val="multilevel"/>
     <w:tmpl w:val="622B5C08"/>
@@ -14460,7 +15122,7 @@
       </w:pPr>
     </w:lvl>
   </w:abstractNum>
-  <w:abstractNum w:abstractNumId="9" w15:restartNumberingAfterBreak="0">
+  <w:abstractNum w:abstractNumId="10" w15:restartNumberingAfterBreak="0">
     <w:nsid w:val="52055450"/>
     <w:multiLevelType w:val="multilevel"/>
     <w:tmpl w:val="52055450"/>
@@ -14549,7 +15211,7 @@
       </w:pPr>
     </w:lvl>
   </w:abstractNum>
-  <w:abstractNum w:abstractNumId="10" w15:restartNumberingAfterBreak="0">
+  <w:abstractNum w:abstractNumId="11" w15:restartNumberingAfterBreak="0">
     <w:nsid w:val="52C45ED0"/>
     <w:multiLevelType w:val="multilevel"/>
     <w:tmpl w:val="52C45ED0"/>
@@ -14638,7 +15300,7 @@
       </w:pPr>
     </w:lvl>
   </w:abstractNum>
-  <w:abstractNum w:abstractNumId="11" w15:restartNumberingAfterBreak="0">
+  <w:abstractNum w:abstractNumId="12" w15:restartNumberingAfterBreak="0">
     <w:nsid w:val="5BF75B5B"/>
     <w:multiLevelType w:val="multilevel"/>
     <w:tmpl w:val="5BF75B5B"/>
@@ -14727,7 +15389,7 @@
       </w:pPr>
     </w:lvl>
   </w:abstractNum>
-  <w:abstractNum w:abstractNumId="12" w15:restartNumberingAfterBreak="0">
+  <w:abstractNum w:abstractNumId="13" w15:restartNumberingAfterBreak="0">
     <w:nsid w:val="622B5C08"/>
     <w:multiLevelType w:val="multilevel"/>
     <w:tmpl w:val="622B5C08"/>
@@ -14816,7 +15478,7 @@
       </w:pPr>
     </w:lvl>
   </w:abstractNum>
-  <w:abstractNum w:abstractNumId="13" w15:restartNumberingAfterBreak="0">
+  <w:abstractNum w:abstractNumId="14" w15:restartNumberingAfterBreak="0">
     <w:nsid w:val="623B31D7"/>
     <w:multiLevelType w:val="multilevel"/>
     <w:tmpl w:val="623B31D7"/>
@@ -14905,11 +15567,187 @@
       </w:pPr>
     </w:lvl>
   </w:abstractNum>
+  <w:abstractNum w:abstractNumId="15" w15:restartNumberingAfterBreak="0">
+    <w:nsid w:val="62826516"/>
+    <w:multiLevelType w:val="hybridMultilevel"/>
+    <w:tmpl w:val="E532335A"/>
+    <w:lvl w:ilvl="0" w:tplc="D1680436">
+      <w:start w:val="1"/>
+      <w:numFmt w:val="chineseCountingThousand"/>
+      <w:suff w:val="space"/>
+      <w:lvlText w:val="表%1"/>
+      <w:lvlJc w:val="left"/>
+      <w:pPr>
+        <w:ind w:left="420" w:hanging="420"/>
+      </w:pPr>
+      <w:rPr>
+        <w:rFonts w:hint="eastAsia"/>
+      </w:rPr>
+    </w:lvl>
+    <w:lvl w:ilvl="1" w:tplc="04090019" w:tentative="1">
+      <w:start w:val="1"/>
+      <w:numFmt w:val="lowerLetter"/>
+      <w:lvlText w:val="%2)"/>
+      <w:lvlJc w:val="left"/>
+      <w:pPr>
+        <w:ind w:left="840" w:hanging="420"/>
+      </w:pPr>
+    </w:lvl>
+    <w:lvl w:ilvl="2" w:tplc="0409001B" w:tentative="1">
+      <w:start w:val="1"/>
+      <w:numFmt w:val="lowerRoman"/>
+      <w:lvlText w:val="%3."/>
+      <w:lvlJc w:val="right"/>
+      <w:pPr>
+        <w:ind w:left="1260" w:hanging="420"/>
+      </w:pPr>
+    </w:lvl>
+    <w:lvl w:ilvl="3" w:tplc="0409000F" w:tentative="1">
+      <w:start w:val="1"/>
+      <w:numFmt w:val="decimal"/>
+      <w:lvlText w:val="%4."/>
+      <w:lvlJc w:val="left"/>
+      <w:pPr>
+        <w:ind w:left="1680" w:hanging="420"/>
+      </w:pPr>
+    </w:lvl>
+    <w:lvl w:ilvl="4" w:tplc="04090019" w:tentative="1">
+      <w:start w:val="1"/>
+      <w:numFmt w:val="lowerLetter"/>
+      <w:lvlText w:val="%5)"/>
+      <w:lvlJc w:val="left"/>
+      <w:pPr>
+        <w:ind w:left="2100" w:hanging="420"/>
+      </w:pPr>
+    </w:lvl>
+    <w:lvl w:ilvl="5" w:tplc="0409001B" w:tentative="1">
+      <w:start w:val="1"/>
+      <w:numFmt w:val="lowerRoman"/>
+      <w:lvlText w:val="%6."/>
+      <w:lvlJc w:val="right"/>
+      <w:pPr>
+        <w:ind w:left="2520" w:hanging="420"/>
+      </w:pPr>
+    </w:lvl>
+    <w:lvl w:ilvl="6" w:tplc="0409000F" w:tentative="1">
+      <w:start w:val="1"/>
+      <w:numFmt w:val="decimal"/>
+      <w:lvlText w:val="%7."/>
+      <w:lvlJc w:val="left"/>
+      <w:pPr>
+        <w:ind w:left="2940" w:hanging="420"/>
+      </w:pPr>
+    </w:lvl>
+    <w:lvl w:ilvl="7" w:tplc="04090019" w:tentative="1">
+      <w:start w:val="1"/>
+      <w:numFmt w:val="lowerLetter"/>
+      <w:lvlText w:val="%8)"/>
+      <w:lvlJc w:val="left"/>
+      <w:pPr>
+        <w:ind w:left="3360" w:hanging="420"/>
+      </w:pPr>
+    </w:lvl>
+    <w:lvl w:ilvl="8" w:tplc="0409001B" w:tentative="1">
+      <w:start w:val="1"/>
+      <w:numFmt w:val="lowerRoman"/>
+      <w:lvlText w:val="%9."/>
+      <w:lvlJc w:val="right"/>
+      <w:pPr>
+        <w:ind w:left="3780" w:hanging="420"/>
+      </w:pPr>
+    </w:lvl>
+  </w:abstractNum>
+  <w:abstractNum w:abstractNumId="16" w15:restartNumberingAfterBreak="0">
+    <w:nsid w:val="6E987AFB"/>
+    <w:multiLevelType w:val="hybridMultilevel"/>
+    <w:tmpl w:val="8C6CB220"/>
+    <w:lvl w:ilvl="0" w:tplc="0409000F">
+      <w:start w:val="1"/>
+      <w:numFmt w:val="decimal"/>
+      <w:lvlText w:val="%1."/>
+      <w:lvlJc w:val="left"/>
+      <w:pPr>
+        <w:ind w:left="420" w:hanging="420"/>
+      </w:pPr>
+    </w:lvl>
+    <w:lvl w:ilvl="1" w:tplc="04090019" w:tentative="1">
+      <w:start w:val="1"/>
+      <w:numFmt w:val="lowerLetter"/>
+      <w:lvlText w:val="%2)"/>
+      <w:lvlJc w:val="left"/>
+      <w:pPr>
+        <w:ind w:left="840" w:hanging="420"/>
+      </w:pPr>
+    </w:lvl>
+    <w:lvl w:ilvl="2" w:tplc="0409001B" w:tentative="1">
+      <w:start w:val="1"/>
+      <w:numFmt w:val="lowerRoman"/>
+      <w:lvlText w:val="%3."/>
+      <w:lvlJc w:val="right"/>
+      <w:pPr>
+        <w:ind w:left="1260" w:hanging="420"/>
+      </w:pPr>
+    </w:lvl>
+    <w:lvl w:ilvl="3" w:tplc="0409000F" w:tentative="1">
+      <w:start w:val="1"/>
+      <w:numFmt w:val="decimal"/>
+      <w:lvlText w:val="%4."/>
+      <w:lvlJc w:val="left"/>
+      <w:pPr>
+        <w:ind w:left="1680" w:hanging="420"/>
+      </w:pPr>
+    </w:lvl>
+    <w:lvl w:ilvl="4" w:tplc="04090019" w:tentative="1">
+      <w:start w:val="1"/>
+      <w:numFmt w:val="lowerLetter"/>
+      <w:lvlText w:val="%5)"/>
+      <w:lvlJc w:val="left"/>
+      <w:pPr>
+        <w:ind w:left="2100" w:hanging="420"/>
+      </w:pPr>
+    </w:lvl>
+    <w:lvl w:ilvl="5" w:tplc="0409001B" w:tentative="1">
+      <w:start w:val="1"/>
+      <w:numFmt w:val="lowerRoman"/>
+      <w:lvlText w:val="%6."/>
+      <w:lvlJc w:val="right"/>
+      <w:pPr>
+        <w:ind w:left="2520" w:hanging="420"/>
+      </w:pPr>
+    </w:lvl>
+    <w:lvl w:ilvl="6" w:tplc="0409000F" w:tentative="1">
+      <w:start w:val="1"/>
+      <w:numFmt w:val="decimal"/>
+      <w:lvlText w:val="%7."/>
+      <w:lvlJc w:val="left"/>
+      <w:pPr>
+        <w:ind w:left="2940" w:hanging="420"/>
+      </w:pPr>
+    </w:lvl>
+    <w:lvl w:ilvl="7" w:tplc="04090019" w:tentative="1">
+      <w:start w:val="1"/>
+      <w:numFmt w:val="lowerLetter"/>
+      <w:lvlText w:val="%8)"/>
+      <w:lvlJc w:val="left"/>
+      <w:pPr>
+        <w:ind w:left="3360" w:hanging="420"/>
+      </w:pPr>
+    </w:lvl>
+    <w:lvl w:ilvl="8" w:tplc="0409001B" w:tentative="1">
+      <w:start w:val="1"/>
+      <w:numFmt w:val="lowerRoman"/>
+      <w:lvlText w:val="%9."/>
+      <w:lvlJc w:val="right"/>
+      <w:pPr>
+        <w:ind w:left="3780" w:hanging="420"/>
+      </w:pPr>
+    </w:lvl>
+  </w:abstractNum>
   <w:num w:numId="1">
     <w:abstractNumId w:val="3"/>
   </w:num>
   <w:num w:numId="2">
-    <w:abstractNumId w:val="6"/>
+    <w:abstractNumId w:val="7"/>
   </w:num>
   <w:num w:numId="3">
     <w:abstractNumId w:val="4"/>
@@ -14918,40 +15756,49 @@
     <w:abstractNumId w:val="1"/>
   </w:num>
   <w:num w:numId="5">
-    <w:abstractNumId w:val="5"/>
+    <w:abstractNumId w:val="6"/>
   </w:num>
   <w:num w:numId="6">
-    <w:abstractNumId w:val="13"/>
+    <w:abstractNumId w:val="14"/>
   </w:num>
   <w:num w:numId="7">
     <w:abstractNumId w:val="0"/>
   </w:num>
   <w:num w:numId="8">
-    <w:abstractNumId w:val="12"/>
+    <w:abstractNumId w:val="13"/>
   </w:num>
   <w:num w:numId="9">
+    <w:abstractNumId w:val="11"/>
+  </w:num>
+  <w:num w:numId="10">
     <w:abstractNumId w:val="10"/>
   </w:num>
-  <w:num w:numId="10">
-    <w:abstractNumId w:val="9"/>
-  </w:num>
   <w:num w:numId="11">
-    <w:abstractNumId w:val="11"/>
+    <w:abstractNumId w:val="12"/>
   </w:num>
   <w:num w:numId="12">
     <w:abstractNumId w:val="2"/>
   </w:num>
   <w:num w:numId="13">
+    <w:abstractNumId w:val="9"/>
+  </w:num>
+  <w:num w:numId="14">
     <w:abstractNumId w:val="8"/>
   </w:num>
-  <w:num w:numId="14">
-    <w:abstractNumId w:val="7"/>
+  <w:num w:numId="15">
+    <w:abstractNumId w:val="15"/>
+  </w:num>
+  <w:num w:numId="16">
+    <w:abstractNumId w:val="16"/>
+  </w:num>
+  <w:num w:numId="17">
+    <w:abstractNumId w:val="5"/>
   </w:num>
 </w:numbering>
 </file>
 
 <file path=word/styles.xml><?xml version="1.0" encoding="utf-8"?>
-<w:styles xmlns:mc="http://schemas.openxmlformats.org/markup-compatibility/2006" xmlns:r="http://schemas.openxmlformats.org/officeDocument/2006/relationships" xmlns:w="http://schemas.openxmlformats.org/wordprocessingml/2006/main" xmlns:w14="http://schemas.microsoft.com/office/word/2010/wordml" xmlns:w15="http://schemas.microsoft.com/office/word/2012/wordml" xmlns:w16se="http://schemas.microsoft.com/office/word/2015/wordml/symex" mc:Ignorable="w14 w15 w16se">
+<w:styles xmlns:mc="http://schemas.openxmlformats.org/markup-compatibility/2006" xmlns:r="http://schemas.openxmlformats.org/officeDocument/2006/relationships" xmlns:w="http://schemas.openxmlformats.org/wordprocessingml/2006/main" xmlns:w14="http://schemas.microsoft.com/office/word/2010/wordml" xmlns:w15="http://schemas.microsoft.com/office/word/2012/wordml" xmlns:w16cid="http://schemas.microsoft.com/office/word/2016/wordml/cid" xmlns:w16se="http://schemas.microsoft.com/office/word/2015/wordml/symex" mc:Ignorable="w14 w15 w16se w16cid">
   <w:docDefaults>
     <w:rPrDefault>
       <w:rPr>
@@ -14961,7 +15808,7 @@
     </w:rPrDefault>
     <w:pPrDefault/>
   </w:docDefaults>
-  <w:latentStyles w:defLockedState="0" w:defUIPriority="99" w:defSemiHidden="0" w:defUnhideWhenUsed="0" w:defQFormat="0" w:count="374">
+  <w:latentStyles w:defLockedState="0" w:defUIPriority="99" w:defSemiHidden="0" w:defUnhideWhenUsed="0" w:defQFormat="0" w:count="375">
     <w:lsdException w:name="Normal" w:uiPriority="0" w:qFormat="1"/>
     <w:lsdException w:name="heading 1" w:uiPriority="9" w:qFormat="1"/>
     <w:lsdException w:name="heading 2" w:semiHidden="1" w:uiPriority="9" w:unhideWhenUsed="1" w:qFormat="1"/>
@@ -15111,11 +15958,10 @@
     <w:lsdException w:name="Table Professional" w:semiHidden="1" w:unhideWhenUsed="1"/>
     <w:lsdException w:name="Table Subtle 1" w:semiHidden="1" w:unhideWhenUsed="1"/>
     <w:lsdException w:name="Table Subtle 2" w:semiHidden="1" w:unhideWhenUsed="1"/>
+    <w:lsdException w:name="Table Web 1" w:semiHidden="1" w:unhideWhenUsed="1"/>
     <w:lsdException w:name="Table Web 2" w:semiHidden="1" w:unhideWhenUsed="1"/>
-    <w:lsdException w:name="Table Web 3" w:semiHidden="1" w:unhideWhenUsed="1"/>
     <w:lsdException w:name="Balloon Text" w:semiHidden="1" w:unhideWhenUsed="1"/>
     <w:lsdException w:name="Table Grid" w:uiPriority="39"/>
-    <w:lsdException w:name="Table Theme" w:semiHidden="1" w:unhideWhenUsed="1"/>
     <w:lsdException w:name="Placeholder Text" w:semiHidden="1"/>
     <w:lsdException w:name="Light Shading" w:uiPriority="60"/>
     <w:lsdException w:name="Light List" w:uiPriority="61"/>
@@ -15330,6 +16176,7 @@
     <w:lsdException w:name="Mention" w:semiHidden="1" w:unhideWhenUsed="1"/>
     <w:lsdException w:name="Smart Hyperlink" w:semiHidden="1" w:unhideWhenUsed="1"/>
     <w:lsdException w:name="Hashtag" w:semiHidden="1" w:unhideWhenUsed="1"/>
+    <w:lsdException w:name="Unresolved Mention" w:semiHidden="1" w:unhideWhenUsed="1"/>
   </w:latentStyles>
   <w:style w:type="paragraph" w:default="1" w:styleId="a">
     <w:name w:val="Normal"/>
@@ -15509,6 +16356,15 @@
       <w:sz w:val="18"/>
       <w:szCs w:val="18"/>
     </w:rPr>
+  </w:style>
+  <w:style w:type="paragraph" w:styleId="aa">
+    <w:name w:val="List Paragraph"/>
+    <w:basedOn w:val="a"/>
+    <w:uiPriority w:val="99"/>
+    <w:rsid w:val="00EB73C9"/>
+    <w:pPr>
+      <w:ind w:firstLineChars="200" w:firstLine="420"/>
+    </w:pPr>
   </w:style>
 </w:styles>
 </file>

</xml_diff>